<commit_message>
update edits from dev0 	modified:   doc.docx
</commit_message>
<xml_diff>
--- a/doc.docx
+++ b/doc.docx
@@ -3,13 +3,16 @@
 <w:document xmlns:wpc="http://schemas.microsoft.com/office/word/2010/wordprocessingCanvas" xmlns:mo="http://schemas.microsoft.com/office/mac/office/2008/main" xmlns:mc="http://schemas.openxmlformats.org/markup-compatibility/2006" xmlns:mv="urn:schemas-microsoft-com:mac:vml" xmlns:o="urn:schemas-microsoft-com:office:office" xmlns:r="http://schemas.openxmlformats.org/officeDocument/2006/relationships" xmlns:m="http://schemas.openxmlformats.org/officeDocument/2006/math" xmlns:v="urn:schemas-microsoft-com:vml" xmlns:wp14="http://schemas.microsoft.com/office/word/2010/wordprocessingDrawing" xmlns:wp="http://schemas.openxmlformats.org/drawingml/2006/wordprocessingDrawing" xmlns:w10="urn:schemas-microsoft-com:office:word" xmlns:w="http://schemas.openxmlformats.org/wordprocessingml/2006/main" xmlns:w14="http://schemas.microsoft.com/office/word/2010/wordml" xmlns:wpg="http://schemas.microsoft.com/office/word/2010/wordprocessingGroup" xmlns:wpi="http://schemas.microsoft.com/office/word/2010/wordprocessingInk" xmlns:wne="http://schemas.microsoft.com/office/word/2006/wordml" xmlns:wps="http://schemas.microsoft.com/office/word/2010/wordprocessingShape" mc:Ignorable="w14 wp14">
   <w:body>
     <w:p>
-      <w:proofErr w:type="gramStart"/>
       <w:r>
-        <w:t>this</w:t>
+        <w:t xml:space="preserve">this is a </w:t>
       </w:r>
-      <w:proofErr w:type="gramEnd"/>
       <w:r>
-        <w:t xml:space="preserve"> is a test document.  Created in dev0.</w:t>
+        <w:t>test document.  Created in master.</w:t>
+      </w:r>
+    </w:p>
+    <w:p>
+      <w:r>
+        <w:t>Edits from dev0.</w:t>
       </w:r>
       <w:bookmarkStart w:id="0" w:name="_GoBack"/>
       <w:bookmarkEnd w:id="0"/>

</xml_diff>

<commit_message>
add content using the blue-dev1 branch 	modified:   doc.docx
</commit_message>
<xml_diff>
--- a/doc.docx
+++ b/doc.docx
@@ -4,7 +4,10 @@
   <w:body>
     <w:p>
       <w:r>
-        <w:t xml:space="preserve">this is a </w:t>
+        <w:t>T</w:t>
+      </w:r>
+      <w:r>
+        <w:t xml:space="preserve">his is a </w:t>
       </w:r>
       <w:r>
         <w:t>test document.  Created in master.</w:t>
@@ -13,6 +16,16 @@
     <w:p>
       <w:r>
         <w:t>Edits from dev0.</w:t>
+      </w:r>
+    </w:p>
+    <w:p>
+      <w:r>
+        <w:t>XXXXXXXXXXXXXXXXXXXXXXXXXXXXXXXX</w:t>
+      </w:r>
+    </w:p>
+    <w:p>
+      <w:r>
+        <w:t>Edits from the blue-dev1 branch.</w:t>
       </w:r>
       <w:bookmarkStart w:id="0" w:name="_GoBack"/>
       <w:bookmarkEnd w:id="0"/>

</xml_diff>

<commit_message>
Edit and created PDF of the doc.
	modified:   doc.docx
	new file:   doc.pdf
</commit_message>
<xml_diff>
--- a/doc.docx
+++ b/doc.docx
@@ -26,6 +26,11 @@
     <w:p>
       <w:r>
         <w:t>Edits from the blue-dev1 branch.</w:t>
+      </w:r>
+    </w:p>
+    <w:p>
+      <w:r>
+        <w:t>Convert to PDF.</w:t>
       </w:r>
       <w:bookmarkStart w:id="0" w:name="_GoBack"/>
       <w:bookmarkEnd w:id="0"/>

</xml_diff>

<commit_message>
Edit and create new pdf.
	modified:   doc.docx
	modified:   doc.pdf
</commit_message>
<xml_diff>
--- a/doc.docx
+++ b/doc.docx
@@ -31,6 +31,11 @@
     <w:p>
       <w:r>
         <w:t>Convert to PDF.</w:t>
+      </w:r>
+    </w:p>
+    <w:p>
+      <w:r>
+        <w:t>Working on dev-pdf2.  Update and create new pdf.</w:t>
       </w:r>
       <w:bookmarkStart w:id="0" w:name="_GoBack"/>
       <w:bookmarkEnd w:id="0"/>

</xml_diff>